<commit_message>
changement logo lille1 dans les DOCs
</commit_message>
<xml_diff>
--- a/doc/exemple_lettre.docx
+++ b/doc/exemple_lettre.docx
@@ -134,7 +134,7 @@
           <w:rPr>
             <w:noProof/>
           </w:rPr>
-          <w:t>2 avril 2011</w:t>
+          <w:t>21 mai 2015</w:t>
         </w:r>
       </w:fldSimple>
     </w:p>
@@ -173,12 +173,9 @@
       </w:r>
     </w:p>
     <w:sectPr>
-      <w:headerReference w:type="even" r:id="rId7"/>
-      <w:headerReference w:type="default" r:id="rId8"/>
-      <w:footerReference w:type="even" r:id="rId9"/>
-      <w:footerReference w:type="default" r:id="rId10"/>
-      <w:headerReference w:type="first" r:id="rId11"/>
-      <w:footerReference w:type="first" r:id="rId12"/>
+      <w:headerReference w:type="default" r:id="rId7"/>
+      <w:footerReference w:type="even" r:id="rId8"/>
+      <w:footerReference w:type="default" r:id="rId9"/>
       <w:pgSz w:w="11906" w:h="16838"/>
       <w:pgMar w:top="1417" w:right="1417" w:bottom="1417" w:left="1417" w:header="426" w:footer="708" w:gutter="0"/>
       <w:cols w:space="708"/>
@@ -222,6 +219,7 @@
   <w:p>
     <w:pPr>
       <w:pStyle w:val="Pieddepage"/>
+      <w:jc w:val="center"/>
       <w:rPr>
         <w:szCs w:val="20"/>
       </w:rPr>
@@ -234,9 +232,9 @@
       </w:rPr>
       <w:drawing>
         <wp:inline distT="0" distB="0" distL="0" distR="0">
-          <wp:extent cx="5753735" cy="509270"/>
-          <wp:effectExtent l="19050" t="0" r="0" b="0"/>
-          <wp:docPr id="7" name="Image 5" descr="bas_de_page.gif"/>
+          <wp:extent cx="5762625" cy="560705"/>
+          <wp:effectExtent l="19050" t="0" r="9525" b="0"/>
+          <wp:docPr id="3" name="Image 3" descr="D:\MyDocuments\TeX\Autres\logo_labo\html\doc\labofooter.png"/>
           <wp:cNvGraphicFramePr>
             <a:graphicFrameLocks xmlns:a="http://schemas.openxmlformats.org/drawingml/2006/main" noChangeAspect="1"/>
           </wp:cNvGraphicFramePr>
@@ -244,7 +242,7 @@
             <a:graphicData uri="http://schemas.openxmlformats.org/drawingml/2006/picture">
               <pic:pic xmlns:pic="http://schemas.openxmlformats.org/drawingml/2006/picture">
                 <pic:nvPicPr>
-                  <pic:cNvPr id="0" name="Image 5" descr="bas_de_page.gif"/>
+                  <pic:cNvPr id="0" name="Picture 3" descr="D:\MyDocuments\TeX\Autres\logo_labo\html\doc\labofooter.png"/>
                   <pic:cNvPicPr>
                     <a:picLocks noChangeAspect="1" noChangeArrowheads="1"/>
                   </pic:cNvPicPr>
@@ -259,7 +257,7 @@
                 <pic:spPr bwMode="auto">
                   <a:xfrm>
                     <a:off x="0" y="0"/>
-                    <a:ext cx="5753735" cy="509270"/>
+                    <a:ext cx="5762625" cy="560705"/>
                   </a:xfrm>
                   <a:prstGeom prst="rect">
                     <a:avLst/>
@@ -282,16 +280,6 @@
 </w:ftr>
 </file>
 
-<file path=word/footer3.xml><?xml version="1.0" encoding="utf-8"?>
-<w:ftr xmlns:ve="http://schemas.openxmlformats.org/markup-compatibility/2006" xmlns:o="urn:schemas-microsoft-com:office:office" xmlns:r="http://schemas.openxmlformats.org/officeDocument/2006/relationships" xmlns:m="http://schemas.openxmlformats.org/officeDocument/2006/math" xmlns:v="urn:schemas-microsoft-com:vml" xmlns:wp="http://schemas.openxmlformats.org/drawingml/2006/wordprocessingDrawing" xmlns:w10="urn:schemas-microsoft-com:office:word" xmlns:w="http://schemas.openxmlformats.org/wordprocessingml/2006/main" xmlns:wne="http://schemas.microsoft.com/office/word/2006/wordml">
-  <w:p>
-    <w:pPr>
-      <w:pStyle w:val="Pieddepage"/>
-    </w:pPr>
-  </w:p>
-</w:ftr>
-</file>
-
 <file path=word/footnotes.xml><?xml version="1.0" encoding="utf-8"?>
 <w:footnotes xmlns:ve="http://schemas.openxmlformats.org/markup-compatibility/2006" xmlns:o="urn:schemas-microsoft-com:office:office" xmlns:r="http://schemas.openxmlformats.org/officeDocument/2006/relationships" xmlns:m="http://schemas.openxmlformats.org/officeDocument/2006/math" xmlns:v="urn:schemas-microsoft-com:vml" xmlns:wp="http://schemas.openxmlformats.org/drawingml/2006/wordprocessingDrawing" xmlns:w10="urn:schemas-microsoft-com:office:word" xmlns:w="http://schemas.openxmlformats.org/wordprocessingml/2006/main" xmlns:wne="http://schemas.microsoft.com/office/word/2006/wordml">
   <w:footnote w:type="separator" w:id="-1">
@@ -322,16 +310,6 @@
   <w:p>
     <w:pPr>
       <w:pStyle w:val="En-tte"/>
-    </w:pPr>
-  </w:p>
-</w:hdr>
-</file>
-
-<file path=word/header2.xml><?xml version="1.0" encoding="utf-8"?>
-<w:hdr xmlns:ve="http://schemas.openxmlformats.org/markup-compatibility/2006" xmlns:o="urn:schemas-microsoft-com:office:office" xmlns:r="http://schemas.openxmlformats.org/officeDocument/2006/relationships" xmlns:m="http://schemas.openxmlformats.org/officeDocument/2006/math" xmlns:v="urn:schemas-microsoft-com:vml" xmlns:wp="http://schemas.openxmlformats.org/drawingml/2006/wordprocessingDrawing" xmlns:w10="urn:schemas-microsoft-com:office:word" xmlns:w="http://schemas.openxmlformats.org/wordprocessingml/2006/main" xmlns:wne="http://schemas.microsoft.com/office/word/2006/wordml">
-  <w:p>
-    <w:pPr>
-      <w:pStyle w:val="En-tte"/>
       <w:ind w:left="-1134"/>
     </w:pPr>
     <w:r>
@@ -340,7 +318,7 @@
         <w:lang w:eastAsia="fr-FR"/>
       </w:rPr>
       <w:drawing>
-        <wp:anchor distT="0" distB="0" distL="114300" distR="114300" simplePos="0" relativeHeight="251663360" behindDoc="1" locked="0" layoutInCell="1" allowOverlap="1">
+        <wp:anchor distT="0" distB="0" distL="114300" distR="114300" simplePos="0" relativeHeight="251657728" behindDoc="1" locked="0" layoutInCell="1" allowOverlap="1">
           <wp:simplePos x="0" y="0"/>
           <wp:positionH relativeFrom="column">
             <wp:posOffset>-457835</wp:posOffset>
@@ -351,7 +329,7 @@
           <wp:extent cx="1313180" cy="534035"/>
           <wp:effectExtent l="19050" t="0" r="1270" b="0"/>
           <wp:wrapNone/>
-          <wp:docPr id="8" name="Image 3" descr="logopp.gif"/>
+          <wp:docPr id="1" name="Image 3" descr="logopp.gif"/>
           <wp:cNvGraphicFramePr>
             <a:graphicFrameLocks xmlns:a="http://schemas.openxmlformats.org/drawingml/2006/main" noChangeAspect="1"/>
           </wp:cNvGraphicFramePr>
@@ -403,7 +381,7 @@
       <w:ind w:left="-142"/>
       <w:rPr>
         <w:rFonts w:cs="Arial"/>
-        <w:color w:val="808080" w:themeColor="background1" w:themeShade="80"/>
+        <w:color w:val="808080"/>
       </w:rPr>
     </w:pPr>
   </w:p>
@@ -413,7 +391,7 @@
       <w:ind w:left="-142"/>
       <w:rPr>
         <w:rFonts w:cs="Arial"/>
-        <w:color w:val="808080" w:themeColor="background1" w:themeShade="80"/>
+        <w:color w:val="808080"/>
       </w:rPr>
     </w:pPr>
   </w:p>
@@ -423,7 +401,7 @@
       <w:ind w:left="-142"/>
       <w:rPr>
         <w:rFonts w:cs="Arial"/>
-        <w:color w:val="808080" w:themeColor="background1" w:themeShade="80"/>
+        <w:color w:val="808080"/>
       </w:rPr>
     </w:pPr>
   </w:p>
@@ -433,7 +411,7 @@
       <w:rPr>
         <w:rFonts w:cs="Arial"/>
         <w:b/>
-        <w:color w:val="808080" w:themeColor="background1" w:themeShade="80"/>
+        <w:color w:val="808080"/>
         <w:szCs w:val="18"/>
       </w:rPr>
     </w:pPr>
@@ -444,7 +422,7 @@
       <w:rPr>
         <w:rFonts w:cs="Arial"/>
         <w:b/>
-        <w:color w:val="808080" w:themeColor="background1" w:themeShade="80"/>
+        <w:color w:val="808080"/>
         <w:szCs w:val="18"/>
       </w:rPr>
     </w:pPr>
@@ -452,7 +430,7 @@
       <w:rPr>
         <w:rFonts w:cs="Arial"/>
         <w:b/>
-        <w:color w:val="808080" w:themeColor="background1" w:themeShade="80"/>
+        <w:color w:val="808080"/>
         <w:szCs w:val="18"/>
       </w:rPr>
       <w:t>Prénom</w:t>
@@ -461,7 +439,7 @@
       <w:rPr>
         <w:rFonts w:cs="Arial"/>
         <w:b/>
-        <w:color w:val="808080" w:themeColor="background1" w:themeShade="80"/>
+        <w:color w:val="808080"/>
         <w:szCs w:val="18"/>
       </w:rPr>
       <w:t xml:space="preserve"> </w:t>
@@ -470,7 +448,7 @@
       <w:rPr>
         <w:rFonts w:cs="Arial"/>
         <w:b/>
-        <w:color w:val="808080" w:themeColor="background1" w:themeShade="80"/>
+        <w:color w:val="808080"/>
         <w:szCs w:val="18"/>
       </w:rPr>
       <w:t>NOM</w:t>
@@ -481,14 +459,14 @@
       <w:pStyle w:val="En-tte"/>
       <w:rPr>
         <w:rFonts w:cs="Arial"/>
-        <w:color w:val="808080" w:themeColor="background1" w:themeShade="80"/>
-        <w:szCs w:val="18"/>
-      </w:rPr>
-    </w:pPr>
-    <w:r>
-      <w:rPr>
-        <w:rFonts w:cs="Arial"/>
-        <w:color w:val="808080" w:themeColor="background1" w:themeShade="80"/>
+        <w:color w:val="808080"/>
+        <w:szCs w:val="18"/>
+      </w:rPr>
+    </w:pPr>
+    <w:r>
+      <w:rPr>
+        <w:rFonts w:cs="Arial"/>
+        <w:color w:val="808080"/>
         <w:szCs w:val="18"/>
       </w:rPr>
       <w:t>Votre fonction</w:t>
@@ -499,14 +477,14 @@
       <w:pStyle w:val="En-tte"/>
       <w:rPr>
         <w:rFonts w:cs="Arial"/>
-        <w:color w:val="808080" w:themeColor="background1" w:themeShade="80"/>
-        <w:szCs w:val="18"/>
-      </w:rPr>
-    </w:pPr>
-    <w:r>
-      <w:rPr>
-        <w:rFonts w:cs="Arial"/>
-        <w:color w:val="808080" w:themeColor="background1" w:themeShade="80"/>
+        <w:color w:val="808080"/>
+        <w:szCs w:val="18"/>
+      </w:rPr>
+    </w:pPr>
+    <w:r>
+      <w:rPr>
+        <w:rFonts w:cs="Arial"/>
+        <w:color w:val="808080"/>
         <w:szCs w:val="18"/>
       </w:rPr>
       <w:t>prenom</w:t>
@@ -514,7 +492,7 @@
     <w:r>
       <w:rPr>
         <w:rFonts w:cs="Arial"/>
-        <w:color w:val="808080" w:themeColor="background1" w:themeShade="80"/>
+        <w:color w:val="808080"/>
         <w:szCs w:val="18"/>
       </w:rPr>
       <w:t>.</w:t>
@@ -522,7 +500,7 @@
     <w:r>
       <w:rPr>
         <w:rFonts w:cs="Arial"/>
-        <w:color w:val="808080" w:themeColor="background1" w:themeShade="80"/>
+        <w:color w:val="808080"/>
         <w:szCs w:val="18"/>
       </w:rPr>
       <w:t>nom</w:t>
@@ -530,7 +508,7 @@
     <w:r>
       <w:rPr>
         <w:rFonts w:cs="Arial"/>
-        <w:color w:val="808080" w:themeColor="background1" w:themeShade="80"/>
+        <w:color w:val="808080"/>
         <w:szCs w:val="18"/>
       </w:rPr>
       <w:t>@math.univ-lille1.fr</w:t>
@@ -548,7 +526,7 @@
     <w:r>
       <w:rPr>
         <w:rFonts w:cs="Arial"/>
-        <w:color w:val="808080" w:themeColor="background1" w:themeShade="80"/>
+        <w:color w:val="808080"/>
         <w:szCs w:val="18"/>
       </w:rPr>
       <w:t>+33(0)3.20.4</w:t>
@@ -556,7 +534,7 @@
     <w:r>
       <w:rPr>
         <w:rFonts w:cs="Arial"/>
-        <w:color w:val="808080" w:themeColor="background1" w:themeShade="80"/>
+        <w:color w:val="808080"/>
         <w:szCs w:val="18"/>
       </w:rPr>
       <w:t>X</w:t>
@@ -564,7 +542,7 @@
     <w:r>
       <w:rPr>
         <w:rFonts w:cs="Arial"/>
-        <w:color w:val="808080" w:themeColor="background1" w:themeShade="80"/>
+        <w:color w:val="808080"/>
         <w:szCs w:val="18"/>
       </w:rPr>
       <w:t>.</w:t>
@@ -572,7 +550,7 @@
     <w:r>
       <w:rPr>
         <w:rFonts w:cs="Arial"/>
-        <w:color w:val="808080" w:themeColor="background1" w:themeShade="80"/>
+        <w:color w:val="808080"/>
         <w:szCs w:val="18"/>
       </w:rPr>
       <w:t>XX</w:t>
@@ -580,7 +558,7 @@
     <w:r>
       <w:rPr>
         <w:rFonts w:cs="Arial"/>
-        <w:color w:val="808080" w:themeColor="background1" w:themeShade="80"/>
+        <w:color w:val="808080"/>
         <w:szCs w:val="18"/>
       </w:rPr>
       <w:t>.</w:t>
@@ -588,21 +566,11 @@
     <w:r>
       <w:rPr>
         <w:rFonts w:cs="Arial"/>
-        <w:color w:val="808080" w:themeColor="background1" w:themeShade="80"/>
+        <w:color w:val="808080"/>
         <w:szCs w:val="18"/>
       </w:rPr>
       <w:t>XX</w:t>
     </w:r>
-  </w:p>
-</w:hdr>
-</file>
-
-<file path=word/header3.xml><?xml version="1.0" encoding="utf-8"?>
-<w:hdr xmlns:ve="http://schemas.openxmlformats.org/markup-compatibility/2006" xmlns:o="urn:schemas-microsoft-com:office:office" xmlns:r="http://schemas.openxmlformats.org/officeDocument/2006/relationships" xmlns:m="http://schemas.openxmlformats.org/officeDocument/2006/math" xmlns:v="urn:schemas-microsoft-com:vml" xmlns:wp="http://schemas.openxmlformats.org/drawingml/2006/wordprocessingDrawing" xmlns:w10="urn:schemas-microsoft-com:office:word" xmlns:w="http://schemas.openxmlformats.org/wordprocessingml/2006/main" xmlns:wne="http://schemas.microsoft.com/office/word/2006/wordml">
-  <w:p>
-    <w:pPr>
-      <w:pStyle w:val="En-tte"/>
-    </w:pPr>
   </w:p>
 </w:hdr>
 </file>
@@ -1186,7 +1154,7 @@
 </file>
 
 <file path=customXml/itemProps1.xml><?xml version="1.0" encoding="utf-8"?>
-<ds:datastoreItem xmlns:ds="http://schemas.openxmlformats.org/officeDocument/2006/customXml" ds:itemID="{19EBA789-E0D9-4760-86B9-CCFCC0019749}">
+<ds:datastoreItem xmlns:ds="http://schemas.openxmlformats.org/officeDocument/2006/customXml" ds:itemID="{13057C1D-21FD-4161-9E12-79B2B59F6304}">
   <ds:schemaRefs>
     <ds:schemaRef ds:uri="http://schemas.openxmlformats.org/officeDocument/2006/bibliography"/>
   </ds:schemaRefs>

</xml_diff>

<commit_message>
autres ajustements après la fusion des universités
</commit_message>
<xml_diff>
--- a/doc/exemple_lettre.docx
+++ b/doc/exemple_lettre.docx
@@ -142,7 +142,7 @@
           <w:rPr>
             <w:noProof/>
           </w:rPr>
-          <w:t>3 octobre 2015</w:t>
+          <w:t>3 décembre 2017</w:t>
         </w:r>
       </w:fldSimple>
     </w:p>
@@ -235,9 +235,9 @@
       </w:rPr>
       <w:drawing>
         <wp:inline distT="0" distB="0" distL="0" distR="0">
-          <wp:extent cx="5760720" cy="451485"/>
-          <wp:effectExtent l="19050" t="0" r="0" b="0"/>
-          <wp:docPr id="2" name="Image 1" descr="labofooter.png"/>
+          <wp:extent cx="5760720" cy="437515"/>
+          <wp:effectExtent l="0" t="0" r="0" b="0"/>
+          <wp:docPr id="3" name="Image 2" descr="labofooter.png"/>
           <wp:cNvGraphicFramePr>
             <a:graphicFrameLocks xmlns:a="http://schemas.openxmlformats.org/drawingml/2006/main" noChangeAspect="1"/>
           </wp:cNvGraphicFramePr>
@@ -257,7 +257,7 @@
                 <pic:spPr>
                   <a:xfrm>
                     <a:off x="0" y="0"/>
-                    <a:ext cx="5760720" cy="451485"/>
+                    <a:ext cx="5760720" cy="437515"/>
                   </a:xfrm>
                   <a:prstGeom prst="rect">
                     <a:avLst/>
@@ -1147,7 +1147,7 @@
 </file>
 
 <file path=customXml/itemProps1.xml><?xml version="1.0" encoding="utf-8"?>
-<ds:datastoreItem xmlns:ds="http://schemas.openxmlformats.org/officeDocument/2006/customXml" ds:itemID="{AA89F074-E79A-48BD-A57A-79AF6EF9543F}">
+<ds:datastoreItem xmlns:ds="http://schemas.openxmlformats.org/officeDocument/2006/customXml" ds:itemID="{2E0C423E-FB94-4189-9A6B-6641C3223191}">
   <ds:schemaRefs>
     <ds:schemaRef ds:uri="http://schemas.openxmlformats.org/officeDocument/2006/bibliography"/>
   </ds:schemaRefs>

</xml_diff>

<commit_message>
passage de lille1 à lille et nouveau logo dans les exemples
</commit_message>
<xml_diff>
--- a/doc/exemple_lettre.docx
+++ b/doc/exemple_lettre.docx
@@ -142,7 +142,7 @@
           <w:rPr>
             <w:noProof/>
           </w:rPr>
-          <w:t>3 décembre 2017</w:t>
+          <w:t>27 mars 2022</w:t>
         </w:r>
       </w:fldSimple>
     </w:p>
@@ -235,9 +235,9 @@
       </w:rPr>
       <w:drawing>
         <wp:inline distT="0" distB="0" distL="0" distR="0">
-          <wp:extent cx="5760720" cy="437515"/>
-          <wp:effectExtent l="0" t="0" r="0" b="0"/>
-          <wp:docPr id="3" name="Image 2" descr="labofooter.png"/>
+          <wp:extent cx="5760720" cy="438150"/>
+          <wp:effectExtent l="19050" t="0" r="0" b="0"/>
+          <wp:docPr id="2" name="Image 1" descr="labofooter.png"/>
           <wp:cNvGraphicFramePr>
             <a:graphicFrameLocks xmlns:a="http://schemas.openxmlformats.org/drawingml/2006/main" noChangeAspect="1"/>
           </wp:cNvGraphicFramePr>
@@ -257,7 +257,7 @@
                 <pic:spPr>
                   <a:xfrm>
                     <a:off x="0" y="0"/>
-                    <a:ext cx="5760720" cy="437515"/>
+                    <a:ext cx="5760720" cy="438150"/>
                   </a:xfrm>
                   <a:prstGeom prst="rect">
                     <a:avLst/>
@@ -1147,7 +1147,7 @@
 </file>
 
 <file path=customXml/itemProps1.xml><?xml version="1.0" encoding="utf-8"?>
-<ds:datastoreItem xmlns:ds="http://schemas.openxmlformats.org/officeDocument/2006/customXml" ds:itemID="{2E0C423E-FB94-4189-9A6B-6641C3223191}">
+<ds:datastoreItem xmlns:ds="http://schemas.openxmlformats.org/officeDocument/2006/customXml" ds:itemID="{1E795D40-A1F8-484D-BEBF-A75D4D7A91B9}">
   <ds:schemaRefs>
     <ds:schemaRef ds:uri="http://schemas.openxmlformats.org/officeDocument/2006/bibliography"/>
   </ds:schemaRefs>

</xml_diff>